<commit_message>
update Xu literature mark
</commit_message>
<xml_diff>
--- a/Template/UT thesis template/Xu2014_simulation_procedure.docx
+++ b/Template/UT thesis template/Xu2014_simulation_procedure.docx
@@ -3,11 +3,6 @@
 <w:document xmlns:wpc="http://schemas.microsoft.com/office/word/2010/wordprocessingCanvas" xmlns:mc="http://schemas.openxmlformats.org/markup-compatibility/2006" xmlns:o="urn:schemas-microsoft-com:office:office" xmlns:r="http://schemas.openxmlformats.org/officeDocument/2006/relationships" xmlns:m="http://schemas.openxmlformats.org/officeDocument/2006/math" xmlns:v="urn:schemas-microsoft-com:vml" xmlns:wp14="http://schemas.microsoft.com/office/word/2010/wordprocessingDrawing" xmlns:wp="http://schemas.openxmlformats.org/drawingml/2006/wordprocessingDrawing" xmlns:w10="urn:schemas-microsoft-com:office:word" xmlns:w="http://schemas.openxmlformats.org/wordprocessingml/2006/main" xmlns:w14="http://schemas.microsoft.com/office/word/2010/wordml" xmlns:wpg="http://schemas.microsoft.com/office/word/2010/wordprocessingGroup" xmlns:wpi="http://schemas.microsoft.com/office/word/2010/wordprocessingInk" xmlns:wne="http://schemas.microsoft.com/office/word/2006/wordml" xmlns:wps="http://schemas.microsoft.com/office/word/2010/wordprocessingShape" mc:Ignorable="w14 wp14">
   <w:body>
     <w:p>
-      <w:pPr>
-        <w:rPr>
-          <w:rFonts w:hint="eastAsia"/>
-        </w:rPr>
-      </w:pPr>
       <w:r>
         <w:rPr>
           <w:noProof/>
@@ -50,11 +45,6 @@
       </w:r>
     </w:p>
     <w:p>
-      <w:pPr>
-        <w:rPr>
-          <w:rFonts w:hint="eastAsia"/>
-        </w:rPr>
-      </w:pPr>
       <w:r>
         <w:rPr>
           <w:rFonts w:hint="eastAsia"/>
@@ -62,19 +52,8 @@
         <w:t>We use the HDL trait as example:</w:t>
       </w:r>
     </w:p>
-    <w:p>
-      <w:pPr>
-        <w:rPr>
-          <w:rFonts w:hint="eastAsia"/>
-        </w:rPr>
-      </w:pPr>
-    </w:p>
-    <w:p>
-      <w:pPr>
-        <w:rPr>
-          <w:rFonts w:hint="eastAsia"/>
-        </w:rPr>
-      </w:pPr>
+    <w:p/>
+    <w:p>
       <w:r>
         <w:t>G</w:t>
       </w:r>
@@ -92,11 +71,6 @@
       </w:r>
     </w:p>
     <w:p>
-      <w:pPr>
-        <w:rPr>
-          <w:rFonts w:hint="eastAsia"/>
-        </w:rPr>
-      </w:pPr>
       <w:r>
         <w:rPr>
           <w:rFonts w:hint="eastAsia"/>
@@ -105,95 +79,30 @@
       </w:r>
     </w:p>
     <w:p>
-      <w:pPr>
-        <w:rPr>
-          <w:rFonts w:hint="eastAsia"/>
-        </w:rPr>
-      </w:pPr>
-      <w:r>
-        <w:rPr>
-          <w:rFonts w:hint="eastAsia"/>
-        </w:rPr>
-        <w:t xml:space="preserve">U0i ~ </w:t>
-      </w:r>
-      <w:proofErr w:type="gramStart"/>
-      <w:r>
-        <w:rPr>
-          <w:rFonts w:hint="eastAsia"/>
-        </w:rPr>
-        <w:t>N(</w:t>
-      </w:r>
-      <w:proofErr w:type="gramEnd"/>
-      <w:r>
-        <w:rPr>
-          <w:rFonts w:hint="eastAsia"/>
-        </w:rPr>
-        <w:t xml:space="preserve">0, 26.8638) </w:t>
-      </w:r>
-    </w:p>
-    <w:p>
-      <w:pPr>
-        <w:rPr>
-          <w:rFonts w:hint="eastAsia"/>
-        </w:rPr>
-      </w:pPr>
-      <w:r>
-        <w:rPr>
-          <w:rFonts w:hint="eastAsia"/>
-        </w:rPr>
-        <w:t xml:space="preserve">U1i ~ </w:t>
-      </w:r>
-      <w:proofErr w:type="gramStart"/>
-      <w:r>
-        <w:rPr>
-          <w:rFonts w:hint="eastAsia"/>
-        </w:rPr>
-        <w:t>N(</w:t>
-      </w:r>
-      <w:proofErr w:type="gramEnd"/>
-      <w:r>
-        <w:rPr>
-          <w:rFonts w:hint="eastAsia"/>
-        </w:rPr>
-        <w:t>0, 0.4312)</w:t>
-      </w:r>
-    </w:p>
-    <w:p>
-      <w:pPr>
-        <w:rPr>
-          <w:rFonts w:hint="eastAsia"/>
-        </w:rPr>
-      </w:pPr>
-      <w:proofErr w:type="spellStart"/>
-      <w:proofErr w:type="gramStart"/>
-      <w:r>
-        <w:rPr>
-          <w:rFonts w:hint="eastAsia"/>
-        </w:rPr>
-        <w:t>Cor</w:t>
-      </w:r>
-      <w:proofErr w:type="spellEnd"/>
-      <w:r>
-        <w:rPr>
-          <w:rFonts w:hint="eastAsia"/>
-        </w:rPr>
-        <w:t>(</w:t>
-      </w:r>
-      <w:proofErr w:type="gramEnd"/>
-      <w:r>
-        <w:rPr>
-          <w:rFonts w:hint="eastAsia"/>
-        </w:rPr>
-        <w:t>U0i, U1i) = -0.89</w:t>
-      </w:r>
-    </w:p>
-    <w:p>
-      <w:pPr>
-        <w:rPr>
-          <w:rFonts w:hint="eastAsia"/>
-        </w:rPr>
-      </w:pPr>
-      <w:proofErr w:type="spellStart"/>
+      <w:r>
+        <w:rPr>
+          <w:rFonts w:hint="eastAsia"/>
+        </w:rPr>
+        <w:t xml:space="preserve">U0i ~ N(0, 26.8638) </w:t>
+      </w:r>
+    </w:p>
+    <w:p>
+      <w:r>
+        <w:rPr>
+          <w:rFonts w:hint="eastAsia"/>
+        </w:rPr>
+        <w:t>U1i ~ N(0, 0.4312)</w:t>
+      </w:r>
+    </w:p>
+    <w:p>
+      <w:r>
+        <w:rPr>
+          <w:rFonts w:hint="eastAsia"/>
+        </w:rPr>
+        <w:t>Cor(U0i, U1i) = -0.89</w:t>
+      </w:r>
+    </w:p>
+    <w:p>
       <w:r>
         <w:t>E</w:t>
       </w:r>
@@ -201,28 +110,7 @@
         <w:rPr>
           <w:rFonts w:hint="eastAsia"/>
         </w:rPr>
-        <w:t>_ik</w:t>
-      </w:r>
-      <w:proofErr w:type="spellEnd"/>
-      <w:r>
-        <w:rPr>
-          <w:rFonts w:hint="eastAsia"/>
-        </w:rPr>
-        <w:t xml:space="preserve"> ~ </w:t>
-      </w:r>
-      <w:proofErr w:type="gramStart"/>
-      <w:r>
-        <w:rPr>
-          <w:rFonts w:hint="eastAsia"/>
-        </w:rPr>
-        <w:t>N(</w:t>
-      </w:r>
-      <w:proofErr w:type="gramEnd"/>
-      <w:r>
-        <w:rPr>
-          <w:rFonts w:hint="eastAsia"/>
-        </w:rPr>
-        <w:t xml:space="preserve">0, </w:t>
+        <w:t xml:space="preserve">_ik ~ N(0, </w:t>
       </w:r>
       <w:r>
         <w:t>7.2583</w:t>
@@ -234,20 +122,8 @@
         <w:t>&amp;2)</w:t>
       </w:r>
     </w:p>
-    <w:p>
-      <w:pPr>
-        <w:rPr>
-          <w:rFonts w:hint="eastAsia"/>
-        </w:rPr>
-      </w:pPr>
-    </w:p>
-    <w:p>
-      <w:pPr>
-        <w:rPr>
-          <w:rFonts w:hint="eastAsia"/>
-        </w:rPr>
-      </w:pPr>
-      <w:proofErr w:type="gramStart"/>
+    <w:p/>
+    <w:p>
       <w:r>
         <w:rPr>
           <w:rFonts w:hint="eastAsia"/>
@@ -427,14 +303,8 @@
         </w:rPr>
         <w:t xml:space="preserve"> according to below records.</w:t>
       </w:r>
-      <w:proofErr w:type="gramEnd"/>
-    </w:p>
-    <w:p>
-      <w:pPr>
-        <w:rPr>
-          <w:rFonts w:hint="eastAsia"/>
-        </w:rPr>
-      </w:pPr>
+    </w:p>
+    <w:p>
       <w:r>
         <w:t>S</w:t>
       </w:r>
@@ -448,30 +318,10 @@
         <w:rPr>
           <w:rFonts w:hint="eastAsia"/>
         </w:rPr>
-        <w:t xml:space="preserve"> (0: female; 1</w:t>
-      </w:r>
-      <w:proofErr w:type="gramStart"/>
-      <w:r>
-        <w:rPr>
-          <w:rFonts w:hint="eastAsia"/>
-        </w:rPr>
-        <w:t>:male</w:t>
-      </w:r>
-      <w:proofErr w:type="gramEnd"/>
-      <w:r>
-        <w:rPr>
-          <w:rFonts w:hint="eastAsia"/>
-        </w:rPr>
-        <w:t>)</w:t>
-      </w:r>
-    </w:p>
-    <w:p>
-      <w:pPr>
-        <w:rPr>
-          <w:rFonts w:hint="eastAsia"/>
-        </w:rPr>
-      </w:pPr>
-      <w:proofErr w:type="spellStart"/>
+        <w:t xml:space="preserve"> (0: female; 1:male)</w:t>
+      </w:r>
+    </w:p>
+    <w:p>
       <w:r>
         <w:t>A</w:t>
       </w:r>
@@ -479,22 +329,27 @@
         <w:rPr>
           <w:rFonts w:hint="eastAsia"/>
         </w:rPr>
-        <w:t>ge_longi</w:t>
-      </w:r>
-      <w:proofErr w:type="spellEnd"/>
-      <w:r>
-        <w:rPr>
-          <w:rFonts w:hint="eastAsia"/>
-        </w:rPr>
-        <w:t xml:space="preserve"> = 0.342693</w:t>
-      </w:r>
-    </w:p>
-    <w:p>
-      <w:pPr>
-        <w:rPr>
-          <w:rFonts w:hint="eastAsia"/>
-        </w:rPr>
-      </w:pPr>
+        <w:t>ge_longi = 0.342693</w:t>
+      </w:r>
+      <w:r>
+        <w:rPr>
+          <w:rFonts w:hint="eastAsia"/>
+        </w:rPr>
+        <w:t xml:space="preserve"> # for 1 year </w:t>
+      </w:r>
+      <w:r>
+        <w:t>increment</w:t>
+      </w:r>
+      <w:r>
+        <w:rPr>
+          <w:rFonts w:hint="eastAsia"/>
+        </w:rPr>
+        <w:t>. Typically the interval is 3-5 years.</w:t>
+      </w:r>
+      <w:bookmarkStart w:id="0" w:name="_GoBack"/>
+      <w:bookmarkEnd w:id="0"/>
+    </w:p>
+    <w:p>
       <w:r>
         <w:t>B</w:t>
       </w:r>
@@ -518,11 +373,6 @@
       </w:r>
     </w:p>
     <w:p>
-      <w:pPr>
-        <w:rPr>
-          <w:rFonts w:hint="eastAsia"/>
-        </w:rPr>
-      </w:pPr>
       <w:r>
         <w:t>B</w:t>
       </w:r>
@@ -548,19 +398,8 @@
         <w:t>.</w:t>
       </w:r>
     </w:p>
-    <w:p>
-      <w:pPr>
-        <w:rPr>
-          <w:rFonts w:hint="eastAsia"/>
-        </w:rPr>
-      </w:pPr>
-    </w:p>
-    <w:p>
-      <w:pPr>
-        <w:rPr>
-          <w:rFonts w:hint="eastAsia"/>
-        </w:rPr>
-      </w:pPr>
+    <w:p/>
+    <w:p>
       <w:r>
         <w:rPr>
           <w:rFonts w:hint="eastAsia"/>
@@ -580,9 +419,6 @@
     <w:p>
       <w:pPr>
         <w:pStyle w:val="a3"/>
-        <w:rPr>
-          <w:rFonts w:hint="eastAsia"/>
-        </w:rPr>
       </w:pPr>
       <w:r>
         <w:t>L</w:t>
@@ -596,115 +432,33 @@
     </w:p>
     <w:p>
       <w:r>
-        <w:t xml:space="preserve">&gt; </w:t>
-      </w:r>
-      <w:proofErr w:type="gramStart"/>
-      <w:r>
-        <w:t>summary(</w:t>
-      </w:r>
-      <w:proofErr w:type="spellStart"/>
-      <w:proofErr w:type="gramEnd"/>
-      <w:r>
-        <w:t>results_reduced</w:t>
-      </w:r>
-      <w:proofErr w:type="spellEnd"/>
-      <w:r>
-        <w:t>[[2]])</w:t>
-      </w:r>
-    </w:p>
-    <w:p>
-      <w:r>
-        <w:t xml:space="preserve">Linear mixed model fit by REML t-tests use </w:t>
-      </w:r>
-      <w:proofErr w:type="spellStart"/>
-      <w:r>
-        <w:t>Satterthwaite</w:t>
-      </w:r>
-      <w:proofErr w:type="spellEnd"/>
-      <w:r>
-        <w:t xml:space="preserve"> approximations to</w:t>
-      </w:r>
-    </w:p>
-    <w:p>
-      <w:r>
-        <w:t xml:space="preserve">  </w:t>
-      </w:r>
-      <w:proofErr w:type="gramStart"/>
-      <w:r>
-        <w:t>degrees</w:t>
-      </w:r>
-      <w:proofErr w:type="gramEnd"/>
-      <w:r>
-        <w:t xml:space="preserve"> of freedom [</w:t>
-      </w:r>
-      <w:proofErr w:type="spellStart"/>
-      <w:r>
-        <w:t>merModLmerTest</w:t>
-      </w:r>
-      <w:proofErr w:type="spellEnd"/>
-      <w:r>
-        <w:t>]</w:t>
-      </w:r>
-    </w:p>
-    <w:p>
-      <w:r>
-        <w:t xml:space="preserve">Formula: </w:t>
-      </w:r>
-      <w:proofErr w:type="spellStart"/>
-      <w:r>
-        <w:t>hdl_longi</w:t>
-      </w:r>
-      <w:proofErr w:type="spellEnd"/>
-      <w:r>
-        <w:t xml:space="preserve"> ~ sex + </w:t>
-      </w:r>
-      <w:proofErr w:type="spellStart"/>
-      <w:r>
-        <w:t>age_longi</w:t>
-      </w:r>
-      <w:proofErr w:type="spellEnd"/>
-      <w:r>
-        <w:t xml:space="preserve"> + </w:t>
-      </w:r>
-      <w:proofErr w:type="spellStart"/>
-      <w:r>
-        <w:t>agesq_longi</w:t>
-      </w:r>
-      <w:proofErr w:type="spellEnd"/>
-      <w:r>
-        <w:t xml:space="preserve"> + bmi01 + (1 + </w:t>
-      </w:r>
-      <w:proofErr w:type="spellStart"/>
-      <w:r>
-        <w:t>age_longi</w:t>
-      </w:r>
-      <w:proofErr w:type="spellEnd"/>
-      <w:r>
-        <w:t xml:space="preserve"> |</w:t>
-      </w:r>
-    </w:p>
-    <w:p>
-      <w:r>
-        <w:t xml:space="preserve">    </w:t>
-      </w:r>
-      <w:proofErr w:type="gramStart"/>
-      <w:r>
-        <w:t>id</w:t>
-      </w:r>
-      <w:proofErr w:type="gramEnd"/>
-      <w:r>
-        <w:t>)</w:t>
-      </w:r>
-    </w:p>
-    <w:p>
-      <w:r>
-        <w:t xml:space="preserve">   Data: </w:t>
-      </w:r>
-      <w:proofErr w:type="spellStart"/>
-      <w:r>
-        <w:t>phe_cov_longitudinal_longFormat</w:t>
-      </w:r>
-      <w:proofErr w:type="spellEnd"/>
+        <w:t>&gt; summary(results_reduced[[2]])</w:t>
+      </w:r>
+    </w:p>
+    <w:p>
+      <w:r>
+        <w:t>Linear mixed model fit by REML t-tests use Satterthwaite approximations to</w:t>
+      </w:r>
+    </w:p>
+    <w:p>
+      <w:r>
+        <w:t xml:space="preserve">  degrees of freedom [merModLmerTest]</w:t>
+      </w:r>
+    </w:p>
+    <w:p>
+      <w:r>
+        <w:t>Formula: hdl_longi ~ sex + age_longi + agesq_longi + bmi01 + (1 + age_longi |</w:t>
+      </w:r>
+    </w:p>
+    <w:p>
+      <w:r>
+        <w:t xml:space="preserve">    id)</w:t>
+      </w:r>
+    </w:p>
+    <w:p>
+      <w:r>
+        <w:t xml:space="preserve">   Data: phe_cov_longitudinal_longFormat</w:t>
+      </w:r>
     </w:p>
     <w:p/>
     <w:p>
@@ -720,29 +474,13 @@
     </w:p>
     <w:p>
       <w:r>
-        <w:t xml:space="preserve">    Min      </w:t>
-      </w:r>
-      <w:proofErr w:type="gramStart"/>
-      <w:r>
-        <w:t>1Q  Median</w:t>
-      </w:r>
-      <w:proofErr w:type="gramEnd"/>
-      <w:r>
-        <w:t xml:space="preserve">      3Q     Max</w:t>
+        <w:t xml:space="preserve">    Min      1Q  Median      3Q     Max</w:t>
       </w:r>
     </w:p>
     <w:p>
       <w:r>
         <w:lastRenderedPageBreak/>
-        <w:t>-7.7742 -0.4793 -</w:t>
-      </w:r>
-      <w:proofErr w:type="gramStart"/>
-      <w:r>
-        <w:t>0.0508  0.4274</w:t>
-      </w:r>
-      <w:proofErr w:type="gramEnd"/>
-      <w:r>
-        <w:t xml:space="preserve">  8.1475</w:t>
+        <w:t>-7.7742 -0.4793 -0.0508  0.4274  8.1475</w:t>
       </w:r>
     </w:p>
     <w:p/>
@@ -753,62 +491,17 @@
     </w:p>
     <w:p>
       <w:r>
-        <w:t xml:space="preserve"> </w:t>
-      </w:r>
-      <w:proofErr w:type="gramStart"/>
-      <w:r>
-        <w:t xml:space="preserve">Groups   Name        Variance </w:t>
-      </w:r>
-      <w:proofErr w:type="spellStart"/>
-      <w:r>
-        <w:t>Std.Dev</w:t>
-      </w:r>
-      <w:proofErr w:type="spellEnd"/>
-      <w:r>
-        <w:t>.</w:t>
-      </w:r>
-      <w:proofErr w:type="gramEnd"/>
-      <w:r>
-        <w:t xml:space="preserve"> </w:t>
-      </w:r>
-      <w:proofErr w:type="spellStart"/>
-      <w:r>
-        <w:t>Corr</w:t>
-      </w:r>
-      <w:proofErr w:type="spellEnd"/>
-    </w:p>
-    <w:p>
-      <w:r>
-        <w:t xml:space="preserve"> </w:t>
-      </w:r>
-      <w:proofErr w:type="gramStart"/>
-      <w:r>
-        <w:t>id</w:t>
-      </w:r>
-      <w:proofErr w:type="gramEnd"/>
-      <w:r>
-        <w:t xml:space="preserve">       (Intercept) 721.666  26.8638</w:t>
-      </w:r>
-    </w:p>
-    <w:p>
-      <w:r>
-        <w:t xml:space="preserve">          </w:t>
-      </w:r>
-      <w:proofErr w:type="spellStart"/>
-      <w:r>
-        <w:t>age_longi</w:t>
-      </w:r>
-      <w:proofErr w:type="spellEnd"/>
-      <w:r>
-        <w:t xml:space="preserve">     0.186   </w:t>
-      </w:r>
-      <w:proofErr w:type="gramStart"/>
-      <w:r>
-        <w:t>0.4312  -</w:t>
-      </w:r>
-      <w:proofErr w:type="gramEnd"/>
-      <w:r>
-        <w:t>0.89</w:t>
+        <w:t xml:space="preserve"> Groups   Name        Variance Std.Dev. Corr</w:t>
+      </w:r>
+    </w:p>
+    <w:p>
+      <w:r>
+        <w:t xml:space="preserve"> id       (Intercept) 721.666  26.8638</w:t>
+      </w:r>
+    </w:p>
+    <w:p>
+      <w:r>
+        <w:t xml:space="preserve">          age_longi     0.186   0.4312  -0.89</w:t>
       </w:r>
     </w:p>
     <w:p>
@@ -821,20 +514,10 @@
         </w:rPr>
         <w:t>7.2583</w:t>
       </w:r>
-      <w:bookmarkStart w:id="0" w:name="_GoBack"/>
-      <w:bookmarkEnd w:id="0"/>
-    </w:p>
-    <w:p>
-      <w:r>
-        <w:t xml:space="preserve">Number of </w:t>
-      </w:r>
-      <w:proofErr w:type="spellStart"/>
-      <w:r>
-        <w:t>obs</w:t>
-      </w:r>
-      <w:proofErr w:type="spellEnd"/>
-      <w:r>
-        <w:t>: 35422, groups:  id, 9705</w:t>
+    </w:p>
+    <w:p>
+      <w:r>
+        <w:t>Number of obs: 35422, groups:  id, 9705</w:t>
       </w:r>
     </w:p>
     <w:p/>
@@ -845,94 +528,32 @@
     </w:p>
     <w:p>
       <w:r>
-        <w:t xml:space="preserve">              Estimate Std. Error         </w:t>
-      </w:r>
-      <w:proofErr w:type="spellStart"/>
-      <w:r>
-        <w:t>df</w:t>
-      </w:r>
-      <w:proofErr w:type="spellEnd"/>
-      <w:r>
-        <w:t xml:space="preserve"> t value </w:t>
-      </w:r>
-      <w:proofErr w:type="spellStart"/>
-      <w:proofErr w:type="gramStart"/>
-      <w:r>
-        <w:t>Pr</w:t>
-      </w:r>
-      <w:proofErr w:type="spellEnd"/>
-      <w:r>
-        <w:t>(</w:t>
-      </w:r>
-      <w:proofErr w:type="gramEnd"/>
-      <w:r>
-        <w:t>&gt;|t|)</w:t>
-      </w:r>
-    </w:p>
-    <w:p>
-      <w:r>
-        <w:t>(Intercept)  7.449e+</w:t>
-      </w:r>
-      <w:proofErr w:type="gramStart"/>
-      <w:r>
-        <w:t>01  3.780e</w:t>
-      </w:r>
-      <w:proofErr w:type="gramEnd"/>
-      <w:r>
-        <w:t>+00  1.095e+04  19.707  &lt; 2e-16 ***</w:t>
-      </w:r>
-    </w:p>
-    <w:p>
-      <w:proofErr w:type="gramStart"/>
-      <w:r>
-        <w:t>sex</w:t>
-      </w:r>
-      <w:proofErr w:type="gramEnd"/>
-      <w:r>
-        <w:t xml:space="preserve">         -1.359e+01  2.688e-01  9.642e+03 -50.546  &lt; 2e-16 ***</w:t>
-      </w:r>
-    </w:p>
-    <w:p>
-      <w:proofErr w:type="spellStart"/>
-      <w:proofErr w:type="gramStart"/>
-      <w:r>
-        <w:t>age_longi</w:t>
-      </w:r>
-      <w:proofErr w:type="spellEnd"/>
-      <w:proofErr w:type="gramEnd"/>
-      <w:r>
-        <w:t xml:space="preserve">    3.427e-01  1.265e-01  1.096e+04   2.708 0.006780 **</w:t>
-      </w:r>
-    </w:p>
-    <w:p>
-      <w:proofErr w:type="spellStart"/>
-      <w:r>
-        <w:t>agesq_longi</w:t>
-      </w:r>
-      <w:proofErr w:type="spellEnd"/>
-      <w:r>
-        <w:t xml:space="preserve"> -3.715e-</w:t>
-      </w:r>
-      <w:proofErr w:type="gramStart"/>
-      <w:r>
-        <w:t>03  1.078e</w:t>
-      </w:r>
-      <w:proofErr w:type="gramEnd"/>
-      <w:r>
-        <w:t>-03  1.095e+04  -3.446 0.000571 ***</w:t>
-      </w:r>
-    </w:p>
-    <w:p>
-      <w:r>
-        <w:t>bmi01       -9.513e-</w:t>
-      </w:r>
-      <w:proofErr w:type="gramStart"/>
-      <w:r>
-        <w:t>01  2.763e</w:t>
-      </w:r>
-      <w:proofErr w:type="gramEnd"/>
-      <w:r>
-        <w:t>-02  9.590e+03 -34.423  &lt; 2e-16 ***</w:t>
+        <w:t xml:space="preserve">              Estimate Std. Error         df t value Pr(&gt;|t|)</w:t>
+      </w:r>
+    </w:p>
+    <w:p>
+      <w:r>
+        <w:t>(Intercept)  7.449e+01  3.780e+00  1.095e+04  19.707  &lt; 2e-16 ***</w:t>
+      </w:r>
+    </w:p>
+    <w:p>
+      <w:r>
+        <w:t>sex         -1.359e+01  2.688e-01  9.642e+03 -50.546  &lt; 2e-16 ***</w:t>
+      </w:r>
+    </w:p>
+    <w:p>
+      <w:r>
+        <w:t>age_longi    3.427e-01  1.265e-01  1.096e+04   2.708 0.006780 **</w:t>
+      </w:r>
+    </w:p>
+    <w:p>
+      <w:r>
+        <w:t>agesq_longi -3.715e-03  1.078e-03  1.095e+04  -3.446 0.000571 ***</w:t>
+      </w:r>
+    </w:p>
+    <w:p>
+      <w:r>
+        <w:t>bmi01       -9.513e-01  2.763e-02  9.590e+03 -34.423  &lt; 2e-16 ***</w:t>
       </w:r>
     </w:p>
     <w:p>
@@ -941,34 +562,8 @@
       </w:r>
     </w:p>
     <w:p>
-      <w:proofErr w:type="spellStart"/>
-      <w:proofErr w:type="gramStart"/>
-      <w:r>
-        <w:t>Signif</w:t>
-      </w:r>
-      <w:proofErr w:type="spellEnd"/>
-      <w:r>
-        <w:t>.</w:t>
-      </w:r>
-      <w:proofErr w:type="gramEnd"/>
-      <w:r>
-        <w:t xml:space="preserve"> </w:t>
-      </w:r>
-      <w:proofErr w:type="gramStart"/>
-      <w:r>
-        <w:t>codes</w:t>
-      </w:r>
-      <w:proofErr w:type="gramEnd"/>
-      <w:r>
-        <w:t xml:space="preserve">:  0 ‘***’ 0.001 ‘**’ 0.01 ‘*’ 0.05 ‘.’ 0.1 </w:t>
-      </w:r>
-      <w:proofErr w:type="gramStart"/>
-      <w:r>
-        <w:t>‘ ’</w:t>
-      </w:r>
-      <w:proofErr w:type="gramEnd"/>
-      <w:r>
-        <w:t xml:space="preserve"> 1</w:t>
+      <w:r>
+        <w:t>Signif. codes:  0 ‘***’ 0.001 ‘**’ 0.01 ‘*’ 0.05 ‘.’ 0.1 ‘ ’ 1</w:t>
       </w:r>
     </w:p>
     <w:p/>
@@ -979,112 +574,36 @@
     </w:p>
     <w:p>
       <w:r>
-        <w:t xml:space="preserve">            (</w:t>
-      </w:r>
-      <w:proofErr w:type="spellStart"/>
-      <w:r>
-        <w:t>Intr</w:t>
-      </w:r>
-      <w:proofErr w:type="spellEnd"/>
-      <w:r>
-        <w:t xml:space="preserve">) sex    </w:t>
-      </w:r>
-      <w:proofErr w:type="spellStart"/>
-      <w:r>
-        <w:t>ag_lng</w:t>
-      </w:r>
-      <w:proofErr w:type="spellEnd"/>
-      <w:r>
-        <w:t xml:space="preserve"> </w:t>
-      </w:r>
-      <w:proofErr w:type="spellStart"/>
-      <w:r>
-        <w:t>agsq_l</w:t>
-      </w:r>
-      <w:proofErr w:type="spellEnd"/>
-    </w:p>
-    <w:p>
-      <w:proofErr w:type="gramStart"/>
-      <w:r>
-        <w:t>sex</w:t>
-      </w:r>
-      <w:proofErr w:type="gramEnd"/>
-      <w:r>
-        <w:t xml:space="preserve">         -0.009</w:t>
-      </w:r>
-    </w:p>
-    <w:p>
-      <w:proofErr w:type="spellStart"/>
-      <w:r>
-        <w:t>age_longi</w:t>
-      </w:r>
-      <w:proofErr w:type="spellEnd"/>
-      <w:r>
-        <w:t xml:space="preserve">   -0.976 -0.006</w:t>
-      </w:r>
-    </w:p>
-    <w:p>
-      <w:proofErr w:type="spellStart"/>
-      <w:r>
-        <w:t>agesq_</w:t>
-      </w:r>
-      <w:proofErr w:type="gramStart"/>
-      <w:r>
-        <w:t>longi</w:t>
-      </w:r>
-      <w:proofErr w:type="spellEnd"/>
-      <w:r>
-        <w:t xml:space="preserve">  0.964</w:t>
-      </w:r>
-      <w:proofErr w:type="gramEnd"/>
-      <w:r>
-        <w:t xml:space="preserve">  0.003 -0.996</w:t>
-      </w:r>
-    </w:p>
-    <w:p>
-      <w:pPr>
-        <w:rPr>
-          <w:rFonts w:hint="eastAsia"/>
-        </w:rPr>
-      </w:pPr>
-      <w:r>
-        <w:t>bmi01       -0.191 -0.085 -</w:t>
-      </w:r>
-      <w:proofErr w:type="gramStart"/>
-      <w:r>
-        <w:t>0.004  0.003</w:t>
-      </w:r>
-      <w:proofErr w:type="gramEnd"/>
-    </w:p>
-    <w:p>
-      <w:pPr>
-        <w:rPr>
-          <w:rFonts w:hint="eastAsia"/>
-        </w:rPr>
-      </w:pPr>
-    </w:p>
-    <w:p>
-      <w:pPr>
-        <w:rPr>
-          <w:rFonts w:hint="eastAsia"/>
-        </w:rPr>
-      </w:pPr>
-    </w:p>
-    <w:p>
-      <w:pPr>
-        <w:rPr>
-          <w:rFonts w:hint="eastAsia"/>
-        </w:rPr>
-      </w:pPr>
-    </w:p>
+        <w:t xml:space="preserve">            (Intr) sex    ag_lng agsq_l</w:t>
+      </w:r>
+    </w:p>
+    <w:p>
+      <w:r>
+        <w:t>sex         -0.009</w:t>
+      </w:r>
+    </w:p>
+    <w:p>
+      <w:r>
+        <w:t>age_longi   -0.976 -0.006</w:t>
+      </w:r>
+    </w:p>
+    <w:p>
+      <w:r>
+        <w:t>agesq_longi  0.964  0.003 -0.996</w:t>
+      </w:r>
+    </w:p>
+    <w:p>
+      <w:r>
+        <w:t>bmi01       -0.191 -0.085 -0.004  0.003</w:t>
+      </w:r>
+    </w:p>
+    <w:p/>
+    <w:p/>
+    <w:p/>
     <w:p>
       <w:pPr>
         <w:pStyle w:val="a3"/>
-        <w:rPr>
-          <w:rFonts w:hint="eastAsia"/>
-        </w:rPr>
       </w:pPr>
-      <w:proofErr w:type="spellStart"/>
       <w:r>
         <w:t>G</w:t>
       </w:r>
@@ -1092,14 +611,7 @@
         <w:rPr>
           <w:rFonts w:hint="eastAsia"/>
         </w:rPr>
-        <w:t>ls</w:t>
-      </w:r>
-      <w:proofErr w:type="spellEnd"/>
-      <w:r>
-        <w:rPr>
-          <w:rFonts w:hint="eastAsia"/>
-        </w:rPr>
-        <w:t xml:space="preserve"> result:</w:t>
+        <w:t>ls result:</w:t>
       </w:r>
     </w:p>
     <w:p>
@@ -1114,23 +626,13 @@
     </w:p>
     <w:p>
       <w:r>
-        <w:t xml:space="preserve">  Data: </w:t>
-      </w:r>
-      <w:proofErr w:type="spellStart"/>
-      <w:r>
-        <w:t>phe_cov_longitudinal_longFormat</w:t>
-      </w:r>
-      <w:proofErr w:type="spellEnd"/>
-    </w:p>
-    <w:p>
-      <w:r>
-        <w:t xml:space="preserve">       AIC      BIC    </w:t>
-      </w:r>
-      <w:proofErr w:type="spellStart"/>
-      <w:r>
-        <w:t>logLik</w:t>
-      </w:r>
-      <w:proofErr w:type="spellEnd"/>
+        <w:t xml:space="preserve">  Data: phe_cov_longitudinal_longFormat</w:t>
+      </w:r>
+    </w:p>
+    <w:p>
+      <w:r>
+        <w:t xml:space="preserve">       AIC      BIC    logLik</w:t>
+      </w:r>
     </w:p>
     <w:p>
       <w:r>
@@ -1140,15 +642,7 @@
     <w:p/>
     <w:p>
       <w:r>
-        <w:t xml:space="preserve">Correlation Structure: Continuous </w:t>
-      </w:r>
-      <w:proofErr w:type="gramStart"/>
-      <w:r>
-        <w:t>AR(</w:t>
-      </w:r>
-      <w:proofErr w:type="gramEnd"/>
-      <w:r>
-        <w:t>1)</w:t>
+        <w:t>Correlation Structure: Continuous AR(1)</w:t>
       </w:r>
     </w:p>
     <w:p>
@@ -1180,87 +674,32 @@
     <w:p>
       <w:r>
         <w:lastRenderedPageBreak/>
-        <w:t xml:space="preserve">                Value </w:t>
-      </w:r>
-      <w:proofErr w:type="spellStart"/>
-      <w:r>
-        <w:t>Std.Error</w:t>
-      </w:r>
-      <w:proofErr w:type="spellEnd"/>
-      <w:r>
-        <w:t xml:space="preserve">   t-value p-value</w:t>
-      </w:r>
-    </w:p>
-    <w:p>
-      <w:r>
-        <w:t xml:space="preserve">(Intercept)  </w:t>
-      </w:r>
-      <w:proofErr w:type="gramStart"/>
-      <w:r>
-        <w:t>77.64299  5.018980</w:t>
-      </w:r>
-      <w:proofErr w:type="gramEnd"/>
-      <w:r>
-        <w:t xml:space="preserve">  15.46987  0.0000</w:t>
-      </w:r>
-    </w:p>
-    <w:p>
-      <w:proofErr w:type="gramStart"/>
-      <w:r>
-        <w:t>sex</w:t>
-      </w:r>
-      <w:proofErr w:type="gramEnd"/>
-      <w:r>
-        <w:t xml:space="preserve">         -13.28730  0.251000 -52.93754  0.0000</w:t>
-      </w:r>
-    </w:p>
-    <w:p>
-      <w:proofErr w:type="spellStart"/>
-      <w:r>
-        <w:t>age_longi</w:t>
-      </w:r>
-      <w:proofErr w:type="spellEnd"/>
-      <w:r>
-        <w:t xml:space="preserve">     </w:t>
-      </w:r>
-      <w:proofErr w:type="gramStart"/>
-      <w:r>
-        <w:t>0.24124  0.170463</w:t>
-      </w:r>
-      <w:proofErr w:type="gramEnd"/>
-      <w:r>
-        <w:t xml:space="preserve">   1.41519  0.1570</w:t>
-      </w:r>
-    </w:p>
-    <w:p>
-      <w:proofErr w:type="spellStart"/>
-      <w:r>
-        <w:t>agesq_</w:t>
-      </w:r>
-      <w:proofErr w:type="gramStart"/>
-      <w:r>
-        <w:t>longi</w:t>
-      </w:r>
-      <w:proofErr w:type="spellEnd"/>
-      <w:r>
-        <w:t xml:space="preserve">  -</w:t>
-      </w:r>
-      <w:proofErr w:type="gramEnd"/>
-      <w:r>
-        <w:t>0.00290  0.001451  -2.00087  0.0454</w:t>
-      </w:r>
-    </w:p>
-    <w:p>
-      <w:r>
-        <w:t>bmi01        -</w:t>
-      </w:r>
-      <w:proofErr w:type="gramStart"/>
-      <w:r>
-        <w:t>0.95509  0.025888</w:t>
-      </w:r>
-      <w:proofErr w:type="gramEnd"/>
-      <w:r>
-        <w:t xml:space="preserve"> -36.89256  0.0000</w:t>
+        <w:t xml:space="preserve">                Value Std.Error   t-value p-value</w:t>
+      </w:r>
+    </w:p>
+    <w:p>
+      <w:r>
+        <w:t>(Intercept)  77.64299  5.018980  15.46987  0.0000</w:t>
+      </w:r>
+    </w:p>
+    <w:p>
+      <w:r>
+        <w:t>sex         -13.28730  0.251000 -52.93754  0.0000</w:t>
+      </w:r>
+    </w:p>
+    <w:p>
+      <w:r>
+        <w:t>age_longi     0.24124  0.170463   1.41519  0.1570</w:t>
+      </w:r>
+    </w:p>
+    <w:p>
+      <w:r>
+        <w:t>agesq_longi  -0.00290  0.001451  -2.00087  0.0454</w:t>
+      </w:r>
+    </w:p>
+    <w:p>
+      <w:r>
+        <w:t>bmi01        -0.95509  0.025888 -36.89256  0.0000</w:t>
       </w:r>
     </w:p>
     <w:p/>
@@ -1271,77 +710,28 @@
     </w:p>
     <w:p>
       <w:r>
-        <w:t xml:space="preserve">            (</w:t>
-      </w:r>
-      <w:proofErr w:type="spellStart"/>
-      <w:r>
-        <w:t>Intr</w:t>
-      </w:r>
-      <w:proofErr w:type="spellEnd"/>
-      <w:r>
-        <w:t xml:space="preserve">) sex    </w:t>
-      </w:r>
-      <w:proofErr w:type="spellStart"/>
-      <w:r>
-        <w:t>ag_lng</w:t>
-      </w:r>
-      <w:proofErr w:type="spellEnd"/>
-      <w:r>
-        <w:t xml:space="preserve"> </w:t>
-      </w:r>
-      <w:proofErr w:type="spellStart"/>
-      <w:r>
-        <w:t>agsq_l</w:t>
-      </w:r>
-      <w:proofErr w:type="spellEnd"/>
-    </w:p>
-    <w:p>
-      <w:proofErr w:type="gramStart"/>
-      <w:r>
-        <w:t>sex</w:t>
-      </w:r>
-      <w:proofErr w:type="gramEnd"/>
-      <w:r>
-        <w:t xml:space="preserve">         -0.004</w:t>
-      </w:r>
-    </w:p>
-    <w:p>
-      <w:proofErr w:type="spellStart"/>
-      <w:r>
-        <w:t>age_longi</w:t>
-      </w:r>
-      <w:proofErr w:type="spellEnd"/>
-      <w:r>
-        <w:t xml:space="preserve">   -0.987 -0.005</w:t>
-      </w:r>
-    </w:p>
-    <w:p>
-      <w:proofErr w:type="spellStart"/>
-      <w:r>
-        <w:t>agesq_</w:t>
-      </w:r>
-      <w:proofErr w:type="gramStart"/>
-      <w:r>
-        <w:t>longi</w:t>
-      </w:r>
-      <w:proofErr w:type="spellEnd"/>
-      <w:r>
-        <w:t xml:space="preserve">  0.976</w:t>
-      </w:r>
-      <w:proofErr w:type="gramEnd"/>
-      <w:r>
-        <w:t xml:space="preserve">  0.001 -0.997</w:t>
-      </w:r>
-    </w:p>
-    <w:p>
-      <w:r>
-        <w:t>bmi01       -0.130 -0.085 -</w:t>
-      </w:r>
-      <w:proofErr w:type="gramStart"/>
-      <w:r>
-        <w:t>0.007  0.006</w:t>
-      </w:r>
-      <w:proofErr w:type="gramEnd"/>
+        <w:t xml:space="preserve">            (Intr) sex    ag_lng agsq_l</w:t>
+      </w:r>
+    </w:p>
+    <w:p>
+      <w:r>
+        <w:t>sex         -0.004</w:t>
+      </w:r>
+    </w:p>
+    <w:p>
+      <w:r>
+        <w:t>age_longi   -0.987 -0.005</w:t>
+      </w:r>
+    </w:p>
+    <w:p>
+      <w:r>
+        <w:t>agesq_longi  0.976  0.001 -0.997</w:t>
+      </w:r>
+    </w:p>
+    <w:p>
+      <w:r>
+        <w:t>bmi01       -0.130 -0.085 -0.007  0.006</w:t>
+      </w:r>
     </w:p>
     <w:p/>
     <w:p>
@@ -1356,15 +746,7 @@
     </w:p>
     <w:p>
       <w:r>
-        <w:t>-3.7362698 -0.6613336 -</w:t>
-      </w:r>
-      <w:proofErr w:type="gramStart"/>
-      <w:r>
-        <w:t>0.1181749  0.5316303</w:t>
-      </w:r>
-      <w:proofErr w:type="gramEnd"/>
-      <w:r>
-        <w:t xml:space="preserve">  8.9330536</w:t>
+        <w:t>-3.7362698 -0.6613336 -0.1181749  0.5316303  8.9330536</w:t>
       </w:r>
     </w:p>
     <w:p/>
@@ -1374,21 +756,8 @@
       </w:r>
     </w:p>
     <w:p>
-      <w:pPr>
-        <w:rPr>
-          <w:rFonts w:hint="eastAsia"/>
-        </w:rPr>
-      </w:pPr>
-      <w:r>
-        <w:t xml:space="preserve">Degrees of freedom: 35422 </w:t>
-      </w:r>
-      <w:proofErr w:type="gramStart"/>
-      <w:r>
-        <w:t>total</w:t>
-      </w:r>
-      <w:proofErr w:type="gramEnd"/>
-      <w:r>
-        <w:t>; 35417 residual</w:t>
+      <w:r>
+        <w:t>Degrees of freedom: 35422 total; 35417 residual</w:t>
       </w:r>
     </w:p>
     <w:sectPr>

</xml_diff>